<commit_message>
added a fx dir and fx-file for the HUD
</commit_message>
<xml_diff>
--- a/Reports/R5.docx
+++ b/Reports/R5.docx
@@ -249,14 +249,8 @@
     <w:p>
       <w:pPr>
         <w:pStyle w:val="Footer"/>
-        <w:rPr>
-          <w:lang w:val="en-US"/>
-        </w:rPr>
       </w:pPr>
       <w:r>
-        <w:rPr>
-          <w:lang w:val="en-US"/>
-        </w:rPr>
         <w:t>Rasmus Tilljander - rati10@student.bth.se</w:t>
       </w:r>
     </w:p>
@@ -555,17 +549,17 @@
               <w:rPr>
                 <w:rFonts w:ascii="Calibri" w:eastAsia="Times New Roman" w:hAnsi="Calibri" w:cs="Calibri"/>
                 <w:color w:val="000000"/>
-                <w:lang w:eastAsia="sv-SE"/>
-              </w:rPr>
-            </w:pPr>
-          </w:p>
-          <w:p>
-            <w:pPr>
-              <w:spacing w:after="0" w:line="240" w:lineRule="auto"/>
-              <w:rPr>
-                <w:rFonts w:ascii="Calibri" w:eastAsia="Times New Roman" w:hAnsi="Calibri" w:cs="Calibri"/>
-                <w:color w:val="000000"/>
-                <w:lang w:eastAsia="sv-SE"/>
+                <w:lang w:val="en-US" w:eastAsia="sv-SE"/>
+              </w:rPr>
+            </w:pPr>
+          </w:p>
+          <w:p>
+            <w:pPr>
+              <w:spacing w:after="0" w:line="240" w:lineRule="auto"/>
+              <w:rPr>
+                <w:rFonts w:ascii="Calibri" w:eastAsia="Times New Roman" w:hAnsi="Calibri" w:cs="Calibri"/>
+                <w:color w:val="000000"/>
+                <w:lang w:val="en-US" w:eastAsia="sv-SE"/>
               </w:rPr>
             </w:pPr>
           </w:p>
@@ -12898,6 +12892,10 @@
         </w:rPr>
       </w:pPr>
       <w:r>
+        <w:rPr>
+          <w:noProof/>
+          <w:lang w:eastAsia="sv-SE"/>
+        </w:rPr>
         <w:lastRenderedPageBreak/>
         <w:drawing>
           <wp:anchor distT="0" distB="0" distL="114300" distR="114300" simplePos="0" relativeHeight="251659264" behindDoc="1" locked="0" layoutInCell="1" allowOverlap="1">
@@ -13022,7 +13020,7 @@
       <w:pStyle w:val="Footer"/>
     </w:pPr>
     <w:r>
-      <w:t>12/04/23</w:t>
+      <w:t>12/04/28</w:t>
     </w:r>
   </w:p>
 </w:ftr>

</xml_diff>